<commit_message>
spheres and info graphics and stuff
</commit_message>
<xml_diff>
--- a/infographics/info1.docx
+++ b/infographics/info1.docx
@@ -9,7 +9,7 @@
           <w:noProof/>
         </w:rPr>
         <w:drawing>
-          <wp:inline distT="0" distB="0" distL="0" distR="0" wp14:anchorId="5ADF502A" wp14:editId="48A9C102">
+          <wp:inline distT="0" distB="0" distL="0" distR="0" wp14:anchorId="5ADF502A" wp14:editId="1351BD14">
             <wp:extent cx="7200900" cy="5600700"/>
             <wp:effectExtent l="0" t="0" r="12700" b="12700"/>
             <wp:docPr id="1" name="Chart 1"/>
@@ -1946,7 +1946,7 @@
 </file>
 
 <file path=customXml/itemProps1.xml><?xml version="1.0" encoding="utf-8"?>
-<ds:datastoreItem xmlns:ds="http://schemas.openxmlformats.org/officeDocument/2006/customXml" ds:itemID="{8E1F6B63-63D9-4C4E-900C-7198FC03968B}">
+<ds:datastoreItem xmlns:ds="http://schemas.openxmlformats.org/officeDocument/2006/customXml" ds:itemID="{4E634270-C9F0-6F4F-A8DA-DEF521127506}">
   <ds:schemaRefs>
     <ds:schemaRef ds:uri="http://schemas.openxmlformats.org/officeDocument/2006/bibliography"/>
   </ds:schemaRefs>

</xml_diff>

<commit_message>
Revert "spheres and info graphics and stuff"
This reverts commit ab8b19ea3ded1d340a6e9aa49c1a23872e04ef1d.
</commit_message>
<xml_diff>
--- a/infographics/info1.docx
+++ b/infographics/info1.docx
@@ -9,7 +9,7 @@
           <w:noProof/>
         </w:rPr>
         <w:drawing>
-          <wp:inline distT="0" distB="0" distL="0" distR="0" wp14:anchorId="5ADF502A" wp14:editId="1351BD14">
+          <wp:inline distT="0" distB="0" distL="0" distR="0" wp14:anchorId="5ADF502A" wp14:editId="48A9C102">
             <wp:extent cx="7200900" cy="5600700"/>
             <wp:effectExtent l="0" t="0" r="12700" b="12700"/>
             <wp:docPr id="1" name="Chart 1"/>
@@ -1946,7 +1946,7 @@
 </file>
 
 <file path=customXml/itemProps1.xml><?xml version="1.0" encoding="utf-8"?>
-<ds:datastoreItem xmlns:ds="http://schemas.openxmlformats.org/officeDocument/2006/customXml" ds:itemID="{4E634270-C9F0-6F4F-A8DA-DEF521127506}">
+<ds:datastoreItem xmlns:ds="http://schemas.openxmlformats.org/officeDocument/2006/customXml" ds:itemID="{8E1F6B63-63D9-4C4E-900C-7198FC03968B}">
   <ds:schemaRefs>
     <ds:schemaRef ds:uri="http://schemas.openxmlformats.org/officeDocument/2006/bibliography"/>
   </ds:schemaRefs>

</xml_diff>

<commit_message>
folders: sphere gifs, pages, +infographic change
</commit_message>
<xml_diff>
--- a/infographics/info1.docx
+++ b/infographics/info1.docx
@@ -9,8 +9,8 @@
           <w:noProof/>
         </w:rPr>
         <w:drawing>
-          <wp:inline distT="0" distB="0" distL="0" distR="0" wp14:anchorId="5ADF502A" wp14:editId="48A9C102">
-            <wp:extent cx="7200900" cy="5600700"/>
+          <wp:inline distT="0" distB="0" distL="0" distR="0" wp14:anchorId="5ADF502A" wp14:editId="3753DA2F">
+            <wp:extent cx="9486900" cy="5600700"/>
             <wp:effectExtent l="0" t="0" r="12700" b="12700"/>
             <wp:docPr id="1" name="Chart 1"/>
             <wp:cNvGraphicFramePr/>
@@ -543,13 +543,7 @@
             <a:ln>
               <a:noFill/>
             </a:ln>
-            <a:effectLst>
-              <a:outerShdw blurRad="40000" dist="23000" dir="5400000" rotWithShape="0">
-                <a:srgbClr val="000000">
-                  <a:alpha val="35000"/>
-                </a:srgbClr>
-              </a:outerShdw>
-            </a:effectLst>
+            <a:effectLst/>
             <a:scene3d>
               <a:camera prst="orthographicFront">
                 <a:rot lat="0" lon="0" rev="0"/>
@@ -575,13 +569,7 @@
               <a:ln>
                 <a:noFill/>
               </a:ln>
-              <a:effectLst>
-                <a:outerShdw blurRad="40000" dist="23000" dir="5400000" rotWithShape="0">
-                  <a:srgbClr val="000000">
-                    <a:alpha val="35000"/>
-                  </a:srgbClr>
-                </a:outerShdw>
-              </a:effectLst>
+              <a:effectLst/>
               <a:scene3d>
                 <a:camera prst="orthographicFront">
                   <a:rot lat="0" lon="0" rev="0"/>
@@ -622,13 +610,7 @@
               <a:ln>
                 <a:noFill/>
               </a:ln>
-              <a:effectLst>
-                <a:outerShdw blurRad="40000" dist="23000" dir="5400000" rotWithShape="0">
-                  <a:srgbClr val="000000">
-                    <a:alpha val="35000"/>
-                  </a:srgbClr>
-                </a:outerShdw>
-              </a:effectLst>
+              <a:effectLst/>
               <a:scene3d>
                 <a:camera prst="orthographicFront">
                   <a:rot lat="0" lon="0" rev="0"/>
@@ -669,13 +651,7 @@
               <a:ln>
                 <a:noFill/>
               </a:ln>
-              <a:effectLst>
-                <a:outerShdw blurRad="40000" dist="23000" dir="5400000" rotWithShape="0">
-                  <a:srgbClr val="000000">
-                    <a:alpha val="35000"/>
-                  </a:srgbClr>
-                </a:outerShdw>
-              </a:effectLst>
+              <a:effectLst/>
               <a:scene3d>
                 <a:camera prst="orthographicFront">
                   <a:rot lat="0" lon="0" rev="0"/>
@@ -716,13 +692,7 @@
               <a:ln>
                 <a:noFill/>
               </a:ln>
-              <a:effectLst>
-                <a:outerShdw blurRad="40000" dist="23000" dir="5400000" rotWithShape="0">
-                  <a:srgbClr val="000000">
-                    <a:alpha val="35000"/>
-                  </a:srgbClr>
-                </a:outerShdw>
-              </a:effectLst>
+              <a:effectLst/>
               <a:scene3d>
                 <a:camera prst="orthographicFront">
                   <a:rot lat="0" lon="0" rev="0"/>
@@ -763,13 +733,7 @@
               <a:ln>
                 <a:noFill/>
               </a:ln>
-              <a:effectLst>
-                <a:outerShdw blurRad="40000" dist="23000" dir="5400000" rotWithShape="0">
-                  <a:srgbClr val="000000">
-                    <a:alpha val="35000"/>
-                  </a:srgbClr>
-                </a:outerShdw>
-              </a:effectLst>
+              <a:effectLst/>
               <a:scene3d>
                 <a:camera prst="orthographicFront">
                   <a:rot lat="0" lon="0" rev="0"/>
@@ -810,13 +774,7 @@
               <a:ln>
                 <a:noFill/>
               </a:ln>
-              <a:effectLst>
-                <a:outerShdw blurRad="40000" dist="23000" dir="5400000" rotWithShape="0">
-                  <a:srgbClr val="000000">
-                    <a:alpha val="35000"/>
-                  </a:srgbClr>
-                </a:outerShdw>
-              </a:effectLst>
+              <a:effectLst/>
               <a:scene3d>
                 <a:camera prst="orthographicFront">
                   <a:rot lat="0" lon="0" rev="0"/>
@@ -857,13 +815,7 @@
               <a:ln>
                 <a:noFill/>
               </a:ln>
-              <a:effectLst>
-                <a:outerShdw blurRad="40000" dist="23000" dir="5400000" rotWithShape="0">
-                  <a:srgbClr val="000000">
-                    <a:alpha val="35000"/>
-                  </a:srgbClr>
-                </a:outerShdw>
-              </a:effectLst>
+              <a:effectLst/>
               <a:scene3d>
                 <a:camera prst="orthographicFront">
                   <a:rot lat="0" lon="0" rev="0"/>
@@ -904,13 +856,7 @@
               <a:ln>
                 <a:noFill/>
               </a:ln>
-              <a:effectLst>
-                <a:outerShdw blurRad="40000" dist="23000" dir="5400000" rotWithShape="0">
-                  <a:srgbClr val="000000">
-                    <a:alpha val="35000"/>
-                  </a:srgbClr>
-                </a:outerShdw>
-              </a:effectLst>
+              <a:effectLst/>
               <a:scene3d>
                 <a:camera prst="orthographicFront">
                   <a:rot lat="0" lon="0" rev="0"/>
@@ -951,13 +897,7 @@
               <a:ln>
                 <a:noFill/>
               </a:ln>
-              <a:effectLst>
-                <a:outerShdw blurRad="40000" dist="23000" dir="5400000" rotWithShape="0">
-                  <a:srgbClr val="000000">
-                    <a:alpha val="35000"/>
-                  </a:srgbClr>
-                </a:outerShdw>
-              </a:effectLst>
+              <a:effectLst/>
               <a:scene3d>
                 <a:camera prst="orthographicFront">
                   <a:rot lat="0" lon="0" rev="0"/>
@@ -990,13 +930,7 @@
               <a:ln>
                 <a:noFill/>
               </a:ln>
-              <a:effectLst>
-                <a:outerShdw blurRad="40000" dist="23000" dir="5400000" rotWithShape="0">
-                  <a:srgbClr val="000000">
-                    <a:alpha val="35000"/>
-                  </a:srgbClr>
-                </a:outerShdw>
-              </a:effectLst>
+              <a:effectLst/>
               <a:scene3d>
                 <a:camera prst="orthographicFront">
                   <a:rot lat="0" lon="0" rev="0"/>
@@ -1021,13 +955,7 @@
               <a:ln>
                 <a:noFill/>
               </a:ln>
-              <a:effectLst>
-                <a:outerShdw blurRad="40000" dist="23000" dir="5400000" rotWithShape="0">
-                  <a:srgbClr val="000000">
-                    <a:alpha val="35000"/>
-                  </a:srgbClr>
-                </a:outerShdw>
-              </a:effectLst>
+              <a:effectLst/>
               <a:scene3d>
                 <a:camera prst="orthographicFront">
                   <a:rot lat="0" lon="0" rev="0"/>
@@ -1043,9 +971,9 @@
           </c:dPt>
           <c:cat>
             <c:strRef>
-              <c:f>Sheet1!$A$2:$A$12</c:f>
+              <c:f>Sheet1!$A$2:$A$16</c:f>
               <c:strCache>
-                <c:ptCount val="11"/>
+                <c:ptCount val="15"/>
                 <c:pt idx="0">
                   <c:v>Celebrity Culture</c:v>
                 </c:pt>
@@ -1078,16 +1006,28 @@
                 </c:pt>
                 <c:pt idx="10">
                   <c:v>Art</c:v>
+                </c:pt>
+                <c:pt idx="11">
+                  <c:v>Sports</c:v>
+                </c:pt>
+                <c:pt idx="12">
+                  <c:v>Theatre</c:v>
+                </c:pt>
+                <c:pt idx="13">
+                  <c:v>Film/Television</c:v>
+                </c:pt>
+                <c:pt idx="14">
+                  <c:v>Science</c:v>
                 </c:pt>
               </c:strCache>
             </c:strRef>
           </c:cat>
           <c:val>
             <c:numRef>
-              <c:f>Sheet1!$B$2:$B$12</c:f>
+              <c:f>Sheet1!$B$2:$B$16</c:f>
               <c:numCache>
                 <c:formatCode>General</c:formatCode>
-                <c:ptCount val="11"/>
+                <c:ptCount val="15"/>
                 <c:pt idx="0">
                   <c:v>4.9</c:v>
                 </c:pt>
@@ -1116,10 +1056,22 @@
                   <c:v>0.2</c:v>
                 </c:pt>
                 <c:pt idx="9">
+                  <c:v>1.0</c:v>
+                </c:pt>
+                <c:pt idx="10">
                   <c:v>1.7</c:v>
                 </c:pt>
-                <c:pt idx="10">
-                  <c:v>2.1</c:v>
+                <c:pt idx="11">
+                  <c:v>4.5</c:v>
+                </c:pt>
+                <c:pt idx="12">
+                  <c:v>0.2</c:v>
+                </c:pt>
+                <c:pt idx="13">
+                  <c:v>5.0</c:v>
+                </c:pt>
+                <c:pt idx="14">
+                  <c:v>1.9</c:v>
                 </c:pt>
               </c:numCache>
             </c:numRef>
@@ -1172,13 +1124,7 @@
               </a:solidFill>
               <a:prstDash val="solid"/>
             </a:ln>
-            <a:effectLst>
-              <a:outerShdw blurRad="40000" dist="20000" dir="5400000" rotWithShape="0">
-                <a:srgbClr val="000000">
-                  <a:alpha val="38000"/>
-                </a:srgbClr>
-              </a:outerShdw>
-            </a:effectLst>
+            <a:effectLst/>
           </c:spPr>
           <c:invertIfNegative val="0"/>
           <c:dPt>
@@ -1199,13 +1145,7 @@
                 </a:solidFill>
                 <a:prstDash val="solid"/>
               </a:ln>
-              <a:effectLst>
-                <a:outerShdw blurRad="40000" dist="20000" dir="5400000" rotWithShape="0">
-                  <a:srgbClr val="000000">
-                    <a:alpha val="38000"/>
-                  </a:srgbClr>
-                </a:outerShdw>
-              </a:effectLst>
+              <a:effectLst/>
             </c:spPr>
           </c:dPt>
           <c:dPt>
@@ -1233,13 +1173,7 @@
                 </a:solidFill>
                 <a:prstDash val="solid"/>
               </a:ln>
-              <a:effectLst>
-                <a:outerShdw blurRad="40000" dist="20000" dir="5400000" rotWithShape="0">
-                  <a:srgbClr val="000000">
-                    <a:alpha val="38000"/>
-                  </a:srgbClr>
-                </a:outerShdw>
-              </a:effectLst>
+              <a:effectLst/>
             </c:spPr>
           </c:dPt>
           <c:dPt>
@@ -1259,20 +1193,14 @@
                 </a:solidFill>
                 <a:prstDash val="solid"/>
               </a:ln>
-              <a:effectLst>
-                <a:outerShdw blurRad="40000" dist="20000" dir="5400000" rotWithShape="0">
-                  <a:srgbClr val="000000">
-                    <a:alpha val="38000"/>
-                  </a:srgbClr>
-                </a:outerShdw>
-              </a:effectLst>
+              <a:effectLst/>
             </c:spPr>
           </c:dPt>
           <c:cat>
             <c:strRef>
-              <c:f>Sheet1!$A$2:$A$12</c:f>
+              <c:f>Sheet1!$A$2:$A$16</c:f>
               <c:strCache>
-                <c:ptCount val="11"/>
+                <c:ptCount val="15"/>
                 <c:pt idx="0">
                   <c:v>Celebrity Culture</c:v>
                 </c:pt>
@@ -1305,16 +1233,28 @@
                 </c:pt>
                 <c:pt idx="10">
                   <c:v>Art</c:v>
+                </c:pt>
+                <c:pt idx="11">
+                  <c:v>Sports</c:v>
+                </c:pt>
+                <c:pt idx="12">
+                  <c:v>Theatre</c:v>
+                </c:pt>
+                <c:pt idx="13">
+                  <c:v>Film/Television</c:v>
+                </c:pt>
+                <c:pt idx="14">
+                  <c:v>Science</c:v>
                 </c:pt>
               </c:strCache>
             </c:strRef>
           </c:cat>
           <c:val>
             <c:numRef>
-              <c:f>Sheet1!$C$2:$C$12</c:f>
+              <c:f>Sheet1!$C$2:$C$16</c:f>
               <c:numCache>
                 <c:formatCode>General</c:formatCode>
-                <c:ptCount val="11"/>
+                <c:ptCount val="15"/>
                 <c:pt idx="0">
                   <c:v>4.0</c:v>
                 </c:pt>
@@ -1325,7 +1265,7 @@
                   <c:v>0.0</c:v>
                 </c:pt>
                 <c:pt idx="3">
-                  <c:v>0.2</c:v>
+                  <c:v>0.1</c:v>
                 </c:pt>
                 <c:pt idx="4">
                   <c:v>3.8</c:v>
@@ -1340,13 +1280,25 @@
                   <c:v>0.6</c:v>
                 </c:pt>
                 <c:pt idx="8">
-                  <c:v>2.8</c:v>
+                  <c:v>2.1</c:v>
                 </c:pt>
                 <c:pt idx="9">
-                  <c:v>1.7</c:v>
+                  <c:v>1.0</c:v>
                 </c:pt>
                 <c:pt idx="10">
                   <c:v>0.4</c:v>
+                </c:pt>
+                <c:pt idx="11">
+                  <c:v>4.9</c:v>
+                </c:pt>
+                <c:pt idx="12">
+                  <c:v>2.0</c:v>
+                </c:pt>
+                <c:pt idx="13">
+                  <c:v>3.3</c:v>
+                </c:pt>
+                <c:pt idx="14">
+                  <c:v>2.0</c:v>
                 </c:pt>
               </c:numCache>
             </c:numRef>
@@ -1442,9 +1394,9 @@
           </c:dPt>
           <c:cat>
             <c:strRef>
-              <c:f>Sheet1!$A$2:$A$12</c:f>
+              <c:f>Sheet1!$A$2:$A$16</c:f>
               <c:strCache>
-                <c:ptCount val="11"/>
+                <c:ptCount val="15"/>
                 <c:pt idx="0">
                   <c:v>Celebrity Culture</c:v>
                 </c:pt>
@@ -1477,16 +1429,28 @@
                 </c:pt>
                 <c:pt idx="10">
                   <c:v>Art</c:v>
+                </c:pt>
+                <c:pt idx="11">
+                  <c:v>Sports</c:v>
+                </c:pt>
+                <c:pt idx="12">
+                  <c:v>Theatre</c:v>
+                </c:pt>
+                <c:pt idx="13">
+                  <c:v>Film/Television</c:v>
+                </c:pt>
+                <c:pt idx="14">
+                  <c:v>Science</c:v>
                 </c:pt>
               </c:strCache>
             </c:strRef>
           </c:cat>
           <c:val>
             <c:numRef>
-              <c:f>Sheet1!$D$2:$D$12</c:f>
+              <c:f>Sheet1!$D$2:$D$16</c:f>
               <c:numCache>
                 <c:formatCode>General</c:formatCode>
-                <c:ptCount val="11"/>
+                <c:ptCount val="15"/>
                 <c:pt idx="0">
                   <c:v>5.0</c:v>
                 </c:pt>
@@ -1497,13 +1461,13 @@
                   <c:v>5.0</c:v>
                 </c:pt>
                 <c:pt idx="3">
-                  <c:v>4.0</c:v>
+                  <c:v>4.6</c:v>
                 </c:pt>
                 <c:pt idx="4">
                   <c:v>4.1</c:v>
                 </c:pt>
                 <c:pt idx="5">
-                  <c:v>2.7</c:v>
+                  <c:v>3.9</c:v>
                 </c:pt>
                 <c:pt idx="6">
                   <c:v>2.9</c:v>
@@ -1515,10 +1479,22 @@
                   <c:v>0.4</c:v>
                 </c:pt>
                 <c:pt idx="9">
-                  <c:v>1.7</c:v>
+                  <c:v>1.0</c:v>
                 </c:pt>
                 <c:pt idx="10">
-                  <c:v>4.0</c:v>
+                  <c:v>1.8</c:v>
+                </c:pt>
+                <c:pt idx="11">
+                  <c:v>4.7</c:v>
+                </c:pt>
+                <c:pt idx="12">
+                  <c:v>1.8</c:v>
+                </c:pt>
+                <c:pt idx="13">
+                  <c:v>4.1</c:v>
+                </c:pt>
+                <c:pt idx="14">
+                  <c:v>1.8</c:v>
                 </c:pt>
               </c:numCache>
             </c:numRef>
@@ -1534,12 +1510,12 @@
         </c:dLbls>
         <c:gapWidth val="150"/>
         <c:shape val="pyramid"/>
-        <c:axId val="-2097145912"/>
-        <c:axId val="-2093956888"/>
-        <c:axId val="2139644120"/>
+        <c:axId val="-2069008248"/>
+        <c:axId val="-2068976136"/>
+        <c:axId val="2125789768"/>
       </c:bar3DChart>
       <c:catAx>
-        <c:axId val="-2097145912"/>
+        <c:axId val="-2069008248"/>
         <c:scaling>
           <c:orientation val="minMax"/>
         </c:scaling>
@@ -1548,12 +1524,22 @@
         <c:majorTickMark val="out"/>
         <c:minorTickMark val="none"/>
         <c:tickLblPos val="nextTo"/>
+        <c:spPr>
+          <a:ln>
+            <a:solidFill>
+              <a:srgbClr val="923FFF"/>
+            </a:solidFill>
+          </a:ln>
+        </c:spPr>
         <c:txPr>
           <a:bodyPr/>
           <a:lstStyle/>
           <a:p>
             <a:pPr>
               <a:defRPr>
+                <a:solidFill>
+                  <a:srgbClr val="923FFF"/>
+                </a:solidFill>
                 <a:latin typeface="Verdana"/>
                 <a:cs typeface="Verdana"/>
               </a:defRPr>
@@ -1561,7 +1547,7 @@
             <a:endParaRPr lang="en-US"/>
           </a:p>
         </c:txPr>
-        <c:crossAx val="-2093956888"/>
+        <c:crossAx val="-2068976136"/>
         <c:crosses val="autoZero"/>
         <c:auto val="1"/>
         <c:lblAlgn val="ctr"/>
@@ -1569,23 +1555,31 @@
         <c:noMultiLvlLbl val="0"/>
       </c:catAx>
       <c:valAx>
-        <c:axId val="-2093956888"/>
+        <c:axId val="-2068976136"/>
         <c:scaling>
           <c:orientation val="minMax"/>
         </c:scaling>
         <c:delete val="1"/>
         <c:axPos val="l"/>
-        <c:majorGridlines/>
+        <c:majorGridlines>
+          <c:spPr>
+            <a:ln>
+              <a:solidFill>
+                <a:srgbClr val="923FFF"/>
+              </a:solidFill>
+            </a:ln>
+          </c:spPr>
+        </c:majorGridlines>
         <c:numFmt formatCode="General" sourceLinked="1"/>
         <c:majorTickMark val="out"/>
         <c:minorTickMark val="none"/>
         <c:tickLblPos val="nextTo"/>
-        <c:crossAx val="-2097145912"/>
+        <c:crossAx val="-2069008248"/>
         <c:crosses val="autoZero"/>
         <c:crossBetween val="between"/>
       </c:valAx>
       <c:serAx>
-        <c:axId val="2139644120"/>
+        <c:axId val="2125789768"/>
         <c:scaling>
           <c:orientation val="minMax"/>
         </c:scaling>
@@ -1594,12 +1588,22 @@
         <c:majorTickMark val="out"/>
         <c:minorTickMark val="none"/>
         <c:tickLblPos val="nextTo"/>
+        <c:spPr>
+          <a:ln>
+            <a:solidFill>
+              <a:srgbClr val="923FFF"/>
+            </a:solidFill>
+          </a:ln>
+        </c:spPr>
         <c:txPr>
           <a:bodyPr/>
           <a:lstStyle/>
           <a:p>
             <a:pPr>
               <a:defRPr>
+                <a:solidFill>
+                  <a:srgbClr val="923FFF"/>
+                </a:solidFill>
                 <a:latin typeface="Verdana"/>
                 <a:cs typeface="Verdana"/>
               </a:defRPr>
@@ -1607,9 +1611,15 @@
             <a:endParaRPr lang="en-US"/>
           </a:p>
         </c:txPr>
-        <c:crossAx val="-2093956888"/>
+        <c:crossAx val="-2068976136"/>
         <c:crosses val="autoZero"/>
       </c:serAx>
+      <c:spPr>
+        <a:noFill/>
+        <a:ln w="25400">
+          <a:noFill/>
+        </a:ln>
+      </c:spPr>
     </c:plotArea>
     <c:plotVisOnly val="1"/>
     <c:dispBlanksAs val="gap"/>
@@ -1946,7 +1956,7 @@
 </file>
 
 <file path=customXml/itemProps1.xml><?xml version="1.0" encoding="utf-8"?>
-<ds:datastoreItem xmlns:ds="http://schemas.openxmlformats.org/officeDocument/2006/customXml" ds:itemID="{8E1F6B63-63D9-4C4E-900C-7198FC03968B}">
+<ds:datastoreItem xmlns:ds="http://schemas.openxmlformats.org/officeDocument/2006/customXml" ds:itemID="{FBEBE74D-AD13-0748-9136-132658E4D335}">
   <ds:schemaRefs>
     <ds:schemaRef ds:uri="http://schemas.openxmlformats.org/officeDocument/2006/bibliography"/>
   </ds:schemaRefs>

</xml_diff>